<commit_message>
ASP theory assignment added
</commit_message>
<xml_diff>
--- a/Asp_Theory_Assignment.docx
+++ b/Asp_Theory_Assignment.docx
@@ -15,8 +15,6 @@
           <w:lang w:val="en-US"/>
         </w:rPr>
       </w:pPr>
-      <w:bookmarkStart w:id="0" w:name="_GoBack"/>
-      <w:bookmarkEnd w:id="0"/>
       <w:r>
         <w:rPr>
           <w:rFonts w:hint="default" w:ascii="Times New Roman" w:hAnsi="Times New Roman" w:cs="Times New Roman"/>
@@ -864,7 +862,7 @@
             </w14:solidFill>
           </w14:textFill>
         </w:rPr>
-        <w:t xml:space="preserve">When we request a page,it is loaded into the server memory,then processed and finally sent to browser.Then it is </w:t>
+        <w:t xml:space="preserve">When we request a page,it is loaded into the server memory,then processed and finally sent to </w:t>
       </w:r>
       <w:r>
         <w:rPr>
@@ -887,6 +885,7 @@
           </w14:textFill>
         </w:rPr>
         <w:tab/>
+        <w:t xml:space="preserve">browser.Then it is </w:t>
       </w:r>
       <w:r>
         <w:rPr>
@@ -908,6 +907,28 @@
             </w14:solidFill>
           </w14:textFill>
         </w:rPr>
+        <w:tab/>
+      </w:r>
+      <w:r>
+        <w:rPr>
+          <w:rFonts w:hint="default" w:ascii="Times New Roman" w:hAnsi="Times New Roman" w:eastAsia="Helvetica" w:cs="Times New Roman"/>
+          <w:b w:val="0"/>
+          <w:bCs w:val="0"/>
+          <w:i w:val="0"/>
+          <w:caps w:val="0"/>
+          <w:color w:val="000000" w:themeColor="text1"/>
+          <w:spacing w:val="0"/>
+          <w:sz w:val="24"/>
+          <w:szCs w:val="24"/>
+          <w:u w:val="none"/>
+          <w:shd w:val="clear" w:fill="FFFFFF"/>
+          <w:lang w:val="en-US"/>
+          <w14:textFill>
+            <w14:solidFill>
+              <w14:schemeClr w14:val="tx1"/>
+            </w14:solidFill>
+          </w14:textFill>
+        </w:rPr>
         <w:t>u</w:t>
       </w:r>
       <w:r>
@@ -925,7 +946,7 @@
             </w14:solidFill>
           </w14:textFill>
         </w:rPr>
-        <w:t xml:space="preserve">nloaded from the memory. At each steps, methods and events are available, which could be overridden </w:t>
+        <w:t xml:space="preserve">nloaded from the memory. At each steps, methods and events are available, </w:t>
       </w:r>
       <w:r>
         <w:rPr>
@@ -960,7 +981,77 @@
             </w14:solidFill>
           </w14:textFill>
         </w:rPr>
-        <w:t xml:space="preserve">according to the need of the application. In other words, you can write your own code to override the default </w:t>
+        <w:t xml:space="preserve">which could be overridden </w:t>
+      </w:r>
+      <w:r>
+        <w:rPr>
+          <w:rFonts w:hint="default" w:ascii="Times New Roman" w:hAnsi="Times New Roman" w:cs="Times New Roman"/>
+          <w:i w:val="0"/>
+          <w:caps w:val="0"/>
+          <w:color w:val="000000" w:themeColor="text1"/>
+          <w:spacing w:val="0"/>
+          <w:sz w:val="24"/>
+          <w:szCs w:val="24"/>
+          <w:lang w:val="en-US"/>
+          <w14:textFill>
+            <w14:solidFill>
+              <w14:schemeClr w14:val="tx1"/>
+            </w14:solidFill>
+          </w14:textFill>
+        </w:rPr>
+        <w:tab/>
+      </w:r>
+      <w:r>
+        <w:rPr>
+          <w:rFonts w:hint="default" w:ascii="Times New Roman" w:hAnsi="Times New Roman" w:cs="Times New Roman"/>
+          <w:i w:val="0"/>
+          <w:caps w:val="0"/>
+          <w:color w:val="000000" w:themeColor="text1"/>
+          <w:spacing w:val="0"/>
+          <w:sz w:val="24"/>
+          <w:szCs w:val="24"/>
+          <w14:textFill>
+            <w14:solidFill>
+              <w14:schemeClr w14:val="tx1"/>
+            </w14:solidFill>
+          </w14:textFill>
+        </w:rPr>
+        <w:t xml:space="preserve">according to the need of the application. In other words, you can write </w:t>
+      </w:r>
+      <w:r>
+        <w:rPr>
+          <w:rFonts w:hint="default" w:ascii="Times New Roman" w:hAnsi="Times New Roman" w:cs="Times New Roman"/>
+          <w:i w:val="0"/>
+          <w:caps w:val="0"/>
+          <w:color w:val="000000" w:themeColor="text1"/>
+          <w:spacing w:val="0"/>
+          <w:sz w:val="24"/>
+          <w:szCs w:val="24"/>
+          <w:lang w:val="en-US"/>
+          <w14:textFill>
+            <w14:solidFill>
+              <w14:schemeClr w14:val="tx1"/>
+            </w14:solidFill>
+          </w14:textFill>
+        </w:rPr>
+        <w:tab/>
+      </w:r>
+      <w:r>
+        <w:rPr>
+          <w:rFonts w:hint="default" w:ascii="Times New Roman" w:hAnsi="Times New Roman" w:cs="Times New Roman"/>
+          <w:i w:val="0"/>
+          <w:caps w:val="0"/>
+          <w:color w:val="000000" w:themeColor="text1"/>
+          <w:spacing w:val="0"/>
+          <w:sz w:val="24"/>
+          <w:szCs w:val="24"/>
+          <w14:textFill>
+            <w14:solidFill>
+              <w14:schemeClr w14:val="tx1"/>
+            </w14:solidFill>
+          </w14:textFill>
+        </w:rPr>
+        <w:t xml:space="preserve">your own code to override the default </w:t>
       </w:r>
       <w:r>
         <w:rPr>
@@ -1044,7 +1135,42 @@
             </w14:solidFill>
           </w14:textFill>
         </w:rPr>
-        <w:t xml:space="preserve">The Page class creates a hierarchical tree of all the controls on the page. All the components on the page, except </w:t>
+        <w:t xml:space="preserve">The Page class creates a hierarchical tree of all the controls on the page. All the components on the </w:t>
+      </w:r>
+      <w:r>
+        <w:rPr>
+          <w:rFonts w:hint="default" w:cs="Times New Roman"/>
+          <w:i w:val="0"/>
+          <w:caps w:val="0"/>
+          <w:color w:val="000000" w:themeColor="text1"/>
+          <w:spacing w:val="0"/>
+          <w:sz w:val="24"/>
+          <w:szCs w:val="24"/>
+          <w:lang w:val="en-US"/>
+          <w14:textFill>
+            <w14:solidFill>
+              <w14:schemeClr w14:val="tx1"/>
+            </w14:solidFill>
+          </w14:textFill>
+        </w:rPr>
+        <w:tab/>
+      </w:r>
+      <w:r>
+        <w:rPr>
+          <w:rFonts w:hint="default" w:ascii="Times New Roman" w:hAnsi="Times New Roman" w:cs="Times New Roman"/>
+          <w:i w:val="0"/>
+          <w:caps w:val="0"/>
+          <w:color w:val="000000" w:themeColor="text1"/>
+          <w:spacing w:val="0"/>
+          <w:sz w:val="24"/>
+          <w:szCs w:val="24"/>
+          <w14:textFill>
+            <w14:solidFill>
+              <w14:schemeClr w14:val="tx1"/>
+            </w14:solidFill>
+          </w14:textFill>
+        </w:rPr>
+        <w:t xml:space="preserve">page, except </w:t>
       </w:r>
       <w:r>
         <w:rPr>
@@ -1697,7 +1823,7 @@
           <w:right w:val="none" w:color="auto" w:sz="0" w:space="0"/>
         </w:pBdr>
         <w:spacing w:before="105" w:beforeAutospacing="0" w:after="126" w:afterAutospacing="0"/>
-        <w:ind w:left="42" w:right="42" w:firstLine="420" w:firstLineChars="0"/>
+        <w:ind w:left="382" w:leftChars="0" w:right="42" w:firstLine="79" w:firstLineChars="33"/>
         <w:jc w:val="both"/>
         <w:rPr>
           <w:rFonts w:hint="default" w:ascii="Times New Roman" w:hAnsi="Times New Roman" w:cs="Times New Roman"/>
@@ -1752,7 +1878,7 @@
           <w:right w:val="none" w:color="auto" w:sz="0" w:space="0"/>
         </w:pBdr>
         <w:spacing w:before="105" w:beforeAutospacing="0" w:after="126" w:afterAutospacing="0"/>
-        <w:ind w:left="42" w:right="42" w:firstLine="0"/>
+        <w:ind w:left="382" w:leftChars="0" w:right="42" w:firstLine="79" w:firstLineChars="33"/>
         <w:jc w:val="both"/>
         <w:rPr>
           <w:rFonts w:hint="default" w:ascii="Times New Roman" w:hAnsi="Times New Roman" w:cs="Times New Roman"/>
@@ -1807,7 +1933,7 @@
           <w:right w:val="none" w:color="auto" w:sz="0" w:space="0"/>
         </w:pBdr>
         <w:spacing w:before="105" w:beforeAutospacing="0" w:after="126" w:afterAutospacing="0"/>
-        <w:ind w:left="42" w:right="42" w:firstLine="0"/>
+        <w:ind w:left="382" w:leftChars="0" w:right="42" w:firstLine="79" w:firstLineChars="33"/>
         <w:jc w:val="both"/>
         <w:rPr>
           <w:rFonts w:hint="default" w:ascii="Times New Roman" w:hAnsi="Times New Roman" w:cs="Times New Roman"/>
@@ -1862,7 +1988,7 @@
           <w:right w:val="none" w:color="auto" w:sz="0" w:space="0"/>
         </w:pBdr>
         <w:spacing w:before="105" w:beforeAutospacing="0" w:after="126" w:afterAutospacing="0"/>
-        <w:ind w:left="42" w:right="42" w:firstLine="0"/>
+        <w:ind w:left="382" w:leftChars="0" w:right="42" w:firstLine="79" w:firstLineChars="33"/>
         <w:jc w:val="both"/>
         <w:rPr>
           <w:rFonts w:hint="default" w:ascii="Times New Roman" w:hAnsi="Times New Roman" w:cs="Times New Roman"/>
@@ -1917,7 +2043,7 @@
           <w:right w:val="none" w:color="auto" w:sz="0" w:space="0"/>
         </w:pBdr>
         <w:spacing w:before="105" w:beforeAutospacing="0" w:after="126" w:afterAutospacing="0"/>
-        <w:ind w:left="42" w:right="42" w:firstLine="0"/>
+        <w:ind w:left="382" w:leftChars="0" w:right="42" w:firstLine="79" w:firstLineChars="33"/>
         <w:jc w:val="both"/>
         <w:rPr>
           <w:rFonts w:hint="default" w:ascii="Times New Roman" w:hAnsi="Times New Roman" w:cs="Times New Roman"/>
@@ -1972,7 +2098,7 @@
           <w:right w:val="none" w:color="auto" w:sz="0" w:space="0"/>
         </w:pBdr>
         <w:spacing w:before="105" w:beforeAutospacing="0" w:after="126" w:afterAutospacing="0"/>
-        <w:ind w:left="42" w:right="42" w:firstLine="0"/>
+        <w:ind w:left="382" w:leftChars="0" w:right="42" w:firstLine="79" w:firstLineChars="33"/>
         <w:jc w:val="both"/>
         <w:rPr>
           <w:rFonts w:hint="default" w:ascii="Times New Roman" w:hAnsi="Times New Roman" w:cs="Times New Roman"/>
@@ -2027,7 +2153,7 @@
           <w:right w:val="none" w:color="auto" w:sz="0" w:space="0"/>
         </w:pBdr>
         <w:spacing w:before="105" w:beforeAutospacing="0" w:after="126" w:afterAutospacing="0"/>
-        <w:ind w:left="42" w:right="42" w:firstLine="0"/>
+        <w:ind w:left="382" w:leftChars="0" w:right="42" w:firstLine="79" w:firstLineChars="33"/>
         <w:jc w:val="both"/>
         <w:rPr>
           <w:rFonts w:hint="default" w:ascii="Times New Roman" w:hAnsi="Times New Roman" w:cs="Times New Roman"/>
@@ -2082,7 +2208,7 @@
           <w:right w:val="none" w:color="auto" w:sz="0" w:space="0"/>
         </w:pBdr>
         <w:spacing w:before="105" w:beforeAutospacing="0" w:after="126" w:afterAutospacing="0"/>
-        <w:ind w:left="42" w:right="42" w:firstLine="0"/>
+        <w:ind w:left="382" w:leftChars="0" w:right="42" w:firstLine="79" w:firstLineChars="33"/>
         <w:jc w:val="both"/>
         <w:rPr>
           <w:rFonts w:hint="default" w:ascii="Times New Roman" w:hAnsi="Times New Roman" w:cs="Times New Roman"/>
@@ -2137,7 +2263,7 @@
           <w:right w:val="none" w:color="auto" w:sz="0" w:space="0"/>
         </w:pBdr>
         <w:spacing w:before="105" w:beforeAutospacing="0" w:after="126" w:afterAutospacing="0"/>
-        <w:ind w:left="42" w:right="42" w:firstLine="0"/>
+        <w:ind w:left="382" w:leftChars="0" w:right="42" w:firstLine="79" w:firstLineChars="33"/>
         <w:jc w:val="both"/>
         <w:rPr>
           <w:rFonts w:hint="default" w:ascii="Times New Roman" w:hAnsi="Times New Roman" w:cs="Times New Roman"/>
@@ -2192,27 +2318,31 @@
           <w:right w:val="none" w:color="auto" w:sz="0" w:space="0"/>
         </w:pBdr>
         <w:spacing w:before="105" w:beforeAutospacing="0" w:after="126" w:afterAutospacing="0"/>
-        <w:ind w:left="42" w:right="42" w:firstLine="0"/>
+        <w:ind w:left="382" w:leftChars="0" w:right="42" w:firstLine="79" w:firstLineChars="33"/>
         <w:jc w:val="both"/>
         <w:rPr>
           <w:rFonts w:hint="default" w:ascii="Times New Roman" w:hAnsi="Times New Roman" w:cs="Times New Roman"/>
-          <w:i w:val="0"/>
-          <w:caps w:val="0"/>
-          <w:color w:val="000000" w:themeColor="text1"/>
-          <w:spacing w:val="0"/>
-          <w:sz w:val="24"/>
-          <w:szCs w:val="24"/>
-          <w:lang w:val="en-US"/>
-          <w14:textFill>
-            <w14:solidFill>
-              <w14:schemeClr w14:val="tx1"/>
-            </w14:solidFill>
-          </w14:textFill>
-        </w:rPr>
-      </w:pPr>
-      <w:r>
-        <w:rPr>
-          <w:rFonts w:hint="default" w:ascii="Times New Roman" w:hAnsi="Times New Roman" w:cs="Times New Roman"/>
+          <w:b w:val="0"/>
+          <w:bCs w:val="0"/>
+          <w:i w:val="0"/>
+          <w:caps w:val="0"/>
+          <w:color w:val="000000" w:themeColor="text1"/>
+          <w:spacing w:val="0"/>
+          <w:sz w:val="24"/>
+          <w:szCs w:val="24"/>
+          <w:lang w:val="en-US"/>
+          <w14:textFill>
+            <w14:solidFill>
+              <w14:schemeClr w14:val="tx1"/>
+            </w14:solidFill>
+          </w14:textFill>
+        </w:rPr>
+      </w:pPr>
+      <w:r>
+        <w:rPr>
+          <w:rFonts w:hint="default" w:ascii="Times New Roman" w:hAnsi="Times New Roman" w:cs="Times New Roman"/>
+          <w:b w:val="0"/>
+          <w:bCs w:val="0"/>
           <w:i w:val="0"/>
           <w:caps w:val="0"/>
           <w:color w:val="000000" w:themeColor="text1"/>
@@ -2247,27 +2377,31 @@
           <w:right w:val="none" w:color="auto" w:sz="0" w:space="0"/>
         </w:pBdr>
         <w:spacing w:before="105" w:beforeAutospacing="0" w:after="126" w:afterAutospacing="0"/>
-        <w:ind w:left="42" w:right="42" w:firstLine="0"/>
+        <w:ind w:left="382" w:leftChars="0" w:right="42" w:firstLine="79" w:firstLineChars="33"/>
         <w:jc w:val="both"/>
         <w:rPr>
           <w:rFonts w:hint="default" w:ascii="Times New Roman" w:hAnsi="Times New Roman" w:cs="Times New Roman"/>
-          <w:i w:val="0"/>
-          <w:caps w:val="0"/>
-          <w:color w:val="000000" w:themeColor="text1"/>
-          <w:spacing w:val="0"/>
-          <w:sz w:val="24"/>
-          <w:szCs w:val="24"/>
-          <w:lang w:val="en-US"/>
-          <w14:textFill>
-            <w14:solidFill>
-              <w14:schemeClr w14:val="tx1"/>
-            </w14:solidFill>
-          </w14:textFill>
-        </w:rPr>
-      </w:pPr>
-      <w:r>
-        <w:rPr>
-          <w:rFonts w:hint="default" w:ascii="Times New Roman" w:hAnsi="Times New Roman" w:cs="Times New Roman"/>
+          <w:b w:val="0"/>
+          <w:bCs w:val="0"/>
+          <w:i w:val="0"/>
+          <w:caps w:val="0"/>
+          <w:color w:val="000000" w:themeColor="text1"/>
+          <w:spacing w:val="0"/>
+          <w:sz w:val="24"/>
+          <w:szCs w:val="24"/>
+          <w:lang w:val="en-US"/>
+          <w14:textFill>
+            <w14:solidFill>
+              <w14:schemeClr w14:val="tx1"/>
+            </w14:solidFill>
+          </w14:textFill>
+        </w:rPr>
+      </w:pPr>
+      <w:r>
+        <w:rPr>
+          <w:rFonts w:hint="default" w:ascii="Times New Roman" w:hAnsi="Times New Roman" w:cs="Times New Roman"/>
+          <w:b w:val="0"/>
+          <w:bCs w:val="0"/>
           <w:i w:val="0"/>
           <w:caps w:val="0"/>
           <w:color w:val="000000" w:themeColor="text1"/>
@@ -2302,27 +2436,31 @@
           <w:right w:val="none" w:color="auto" w:sz="0" w:space="0"/>
         </w:pBdr>
         <w:spacing w:before="105" w:beforeAutospacing="0" w:after="126" w:afterAutospacing="0"/>
-        <w:ind w:left="42" w:right="42" w:firstLine="0"/>
+        <w:ind w:left="382" w:leftChars="0" w:right="42" w:firstLine="79" w:firstLineChars="33"/>
         <w:jc w:val="both"/>
         <w:rPr>
           <w:rFonts w:hint="default" w:ascii="Times New Roman" w:hAnsi="Times New Roman" w:cs="Times New Roman"/>
-          <w:i w:val="0"/>
-          <w:caps w:val="0"/>
-          <w:color w:val="000000" w:themeColor="text1"/>
-          <w:spacing w:val="0"/>
-          <w:sz w:val="24"/>
-          <w:szCs w:val="24"/>
-          <w:lang w:val="en-US"/>
-          <w14:textFill>
-            <w14:solidFill>
-              <w14:schemeClr w14:val="tx1"/>
-            </w14:solidFill>
-          </w14:textFill>
-        </w:rPr>
-      </w:pPr>
-      <w:r>
-        <w:rPr>
-          <w:rFonts w:hint="default" w:ascii="Times New Roman" w:hAnsi="Times New Roman" w:cs="Times New Roman"/>
+          <w:b w:val="0"/>
+          <w:bCs w:val="0"/>
+          <w:i w:val="0"/>
+          <w:caps w:val="0"/>
+          <w:color w:val="000000" w:themeColor="text1"/>
+          <w:spacing w:val="0"/>
+          <w:sz w:val="24"/>
+          <w:szCs w:val="24"/>
+          <w:lang w:val="en-US"/>
+          <w14:textFill>
+            <w14:solidFill>
+              <w14:schemeClr w14:val="tx1"/>
+            </w14:solidFill>
+          </w14:textFill>
+        </w:rPr>
+      </w:pPr>
+      <w:r>
+        <w:rPr>
+          <w:rFonts w:hint="default" w:ascii="Times New Roman" w:hAnsi="Times New Roman" w:cs="Times New Roman"/>
+          <w:b w:val="0"/>
+          <w:bCs w:val="0"/>
           <w:i w:val="0"/>
           <w:caps w:val="0"/>
           <w:color w:val="000000" w:themeColor="text1"/>
@@ -2357,12 +2495,12 @@
           <w:right w:val="none" w:color="auto" w:sz="0" w:space="0"/>
         </w:pBdr>
         <w:spacing w:before="105" w:beforeAutospacing="0" w:after="126" w:afterAutospacing="0"/>
-        <w:ind w:left="42" w:right="42" w:firstLine="0"/>
+        <w:ind w:left="382" w:leftChars="0" w:right="42" w:firstLine="79" w:firstLineChars="33"/>
         <w:jc w:val="both"/>
         <w:rPr>
           <w:rFonts w:hint="default" w:ascii="Times New Roman" w:hAnsi="Times New Roman" w:eastAsia="Helvetica" w:cs="Times New Roman"/>
-          <w:b/>
-          <w:bCs/>
+          <w:b w:val="0"/>
+          <w:bCs w:val="0"/>
           <w:i w:val="0"/>
           <w:caps w:val="0"/>
           <w:color w:val="000000" w:themeColor="text1"/>
@@ -2382,6 +2520,8 @@
       <w:r>
         <w:rPr>
           <w:rFonts w:hint="default" w:ascii="Times New Roman" w:hAnsi="Times New Roman" w:cs="Times New Roman"/>
+          <w:b w:val="0"/>
+          <w:bCs w:val="0"/>
           <w:i w:val="0"/>
           <w:caps w:val="0"/>
           <w:color w:val="000000" w:themeColor="text1"/>
@@ -3233,6 +3373,81 @@
         <w:widowControl/>
         <w:numPr>
           <w:ilvl w:val="0"/>
+          <w:numId w:val="5"/>
+        </w:numPr>
+        <w:suppressLineNumbers w:val="0"/>
+        <w:spacing w:before="0" w:beforeAutospacing="1" w:after="0" w:afterAutospacing="1" w:line="240" w:lineRule="auto"/>
+        <w:ind w:left="360" w:leftChars="0" w:firstLine="0" w:firstLineChars="0"/>
+        <w:jc w:val="left"/>
+        <w:rPr>
+          <w:rFonts w:hint="default" w:ascii="Times New Roman" w:hAnsi="Times New Roman" w:eastAsia="Helvetica" w:cs="Times New Roman"/>
+          <w:b/>
+          <w:bCs/>
+          <w:i w:val="0"/>
+          <w:caps w:val="0"/>
+          <w:color w:val="000000" w:themeColor="text1"/>
+          <w:spacing w:val="0"/>
+          <w:sz w:val="24"/>
+          <w:szCs w:val="24"/>
+          <w:shd w:val="clear" w:fill="FFFFFF"/>
+          <w:lang w:val="en-US"/>
+          <w14:textFill>
+            <w14:solidFill>
+              <w14:schemeClr w14:val="tx1"/>
+            </w14:solidFill>
+          </w14:textFill>
+        </w:rPr>
+      </w:pPr>
+      <w:r>
+        <w:rPr>
+          <w:rFonts w:hint="default" w:ascii="Times New Roman" w:hAnsi="Times New Roman" w:eastAsia="Helvetica" w:cs="Times New Roman"/>
+          <w:b/>
+          <w:bCs/>
+          <w:i w:val="0"/>
+          <w:caps w:val="0"/>
+          <w:color w:val="000000" w:themeColor="text1"/>
+          <w:spacing w:val="0"/>
+          <w:sz w:val="24"/>
+          <w:szCs w:val="24"/>
+          <w:shd w:val="clear" w:fill="FFFFFF"/>
+          <w:lang w:val="en-US"/>
+          <w14:textFill>
+            <w14:solidFill>
+              <w14:schemeClr w14:val="tx1"/>
+            </w14:solidFill>
+          </w14:textFill>
+        </w:rPr>
+        <w:t xml:space="preserve">Session- </w:t>
+      </w:r>
+      <w:r>
+        <w:rPr>
+          <w:rFonts w:hint="default" w:ascii="Times New Roman" w:hAnsi="Times New Roman" w:eastAsia="Helvetica" w:cs="Times New Roman"/>
+          <w:b w:val="0"/>
+          <w:bCs w:val="0"/>
+          <w:i w:val="0"/>
+          <w:caps w:val="0"/>
+          <w:color w:val="000000" w:themeColor="text1"/>
+          <w:spacing w:val="0"/>
+          <w:sz w:val="24"/>
+          <w:szCs w:val="24"/>
+          <w:shd w:val="clear" w:fill="FFFFFF"/>
+          <w:lang w:val="en-US"/>
+          <w14:textFill>
+            <w14:solidFill>
+              <w14:schemeClr w14:val="tx1"/>
+            </w14:solidFill>
+          </w14:textFill>
+        </w:rPr>
+        <w:t>It allows the management of an user connection with the server</w:t>
+      </w:r>
+    </w:p>
+    <w:p>
+      <w:pPr>
+        <w:keepNext w:val="0"/>
+        <w:keepLines w:val="0"/>
+        <w:widowControl/>
+        <w:numPr>
+          <w:ilvl w:val="0"/>
           <w:numId w:val="0"/>
         </w:numPr>
         <w:suppressLineNumbers w:val="0"/>
@@ -3714,11 +3929,11 @@
             </w14:solidFill>
           </w14:textFill>
         </w:rPr>
-        <w:t xml:space="preserve">if a user has perform a button on your web page that has </w:t>
-      </w:r>
-      <w:r>
-        <w:rPr>
-          <w:rFonts w:hint="default" w:ascii="Times New Roman" w:hAnsi="Times New Roman" w:cs="Times New Roman"/>
+        <w:t xml:space="preserve">if a user has </w:t>
+      </w:r>
+      <w:r>
+        <w:rPr>
+          <w:rFonts w:hint="default" w:cs="Times New Roman"/>
           <w:i w:val="0"/>
           <w:caps w:val="0"/>
           <w:color w:val="000000" w:themeColor="text1"/>
@@ -3751,6 +3966,43 @@
             </w14:solidFill>
           </w14:textFill>
         </w:rPr>
+        <w:t xml:space="preserve">perform a button on your web page that has </w:t>
+      </w:r>
+      <w:r>
+        <w:rPr>
+          <w:rFonts w:hint="default" w:ascii="Times New Roman" w:hAnsi="Times New Roman" w:cs="Times New Roman"/>
+          <w:i w:val="0"/>
+          <w:caps w:val="0"/>
+          <w:color w:val="000000" w:themeColor="text1"/>
+          <w:spacing w:val="0"/>
+          <w:sz w:val="24"/>
+          <w:szCs w:val="24"/>
+          <w:shd w:val="clear" w:fill="FFFFFF"/>
+          <w:lang w:val="en-US"/>
+          <w14:textFill>
+            <w14:solidFill>
+              <w14:schemeClr w14:val="tx1"/>
+            </w14:solidFill>
+          </w14:textFill>
+        </w:rPr>
+        <w:tab/>
+      </w:r>
+      <w:r>
+        <w:rPr>
+          <w:rFonts w:hint="default" w:ascii="Times New Roman" w:hAnsi="Times New Roman" w:cs="Times New Roman"/>
+          <w:i w:val="0"/>
+          <w:caps w:val="0"/>
+          <w:color w:val="000000" w:themeColor="text1"/>
+          <w:spacing w:val="0"/>
+          <w:sz w:val="24"/>
+          <w:szCs w:val="24"/>
+          <w:shd w:val="clear" w:fill="FFFFFF"/>
+          <w14:textFill>
+            <w14:solidFill>
+              <w14:schemeClr w14:val="tx1"/>
+            </w14:solidFill>
+          </w14:textFill>
+        </w:rPr>
         <w:t xml:space="preserve">caused the page to post </w:t>
       </w:r>
       <w:r>
@@ -3788,11 +4040,11 @@
             </w14:solidFill>
           </w14:textFill>
         </w:rPr>
-        <w:t xml:space="preserve">back to itself. The value of the Page.IsPostBack property </w:t>
-      </w:r>
-      <w:r>
-        <w:rPr>
-          <w:rFonts w:hint="default" w:ascii="Times New Roman" w:hAnsi="Times New Roman" w:cs="Times New Roman"/>
+        <w:t xml:space="preserve">back to itself. The value of </w:t>
+      </w:r>
+      <w:r>
+        <w:rPr>
+          <w:rFonts w:hint="default" w:cs="Times New Roman"/>
           <w:i w:val="0"/>
           <w:caps w:val="0"/>
           <w:color w:val="000000" w:themeColor="text1"/>
@@ -3825,6 +4077,43 @@
             </w14:solidFill>
           </w14:textFill>
         </w:rPr>
+        <w:t xml:space="preserve">the Page.IsPostBack property </w:t>
+      </w:r>
+      <w:r>
+        <w:rPr>
+          <w:rFonts w:hint="default" w:ascii="Times New Roman" w:hAnsi="Times New Roman" w:cs="Times New Roman"/>
+          <w:i w:val="0"/>
+          <w:caps w:val="0"/>
+          <w:color w:val="000000" w:themeColor="text1"/>
+          <w:spacing w:val="0"/>
+          <w:sz w:val="24"/>
+          <w:szCs w:val="24"/>
+          <w:shd w:val="clear" w:fill="FFFFFF"/>
+          <w:lang w:val="en-US"/>
+          <w14:textFill>
+            <w14:solidFill>
+              <w14:schemeClr w14:val="tx1"/>
+            </w14:solidFill>
+          </w14:textFill>
+        </w:rPr>
+        <w:tab/>
+      </w:r>
+      <w:r>
+        <w:rPr>
+          <w:rFonts w:hint="default" w:ascii="Times New Roman" w:hAnsi="Times New Roman" w:cs="Times New Roman"/>
+          <w:i w:val="0"/>
+          <w:caps w:val="0"/>
+          <w:color w:val="000000" w:themeColor="text1"/>
+          <w:spacing w:val="0"/>
+          <w:sz w:val="24"/>
+          <w:szCs w:val="24"/>
+          <w:shd w:val="clear" w:fill="FFFFFF"/>
+          <w14:textFill>
+            <w14:solidFill>
+              <w14:schemeClr w14:val="tx1"/>
+            </w14:solidFill>
+          </w14:textFill>
+        </w:rPr>
         <w:t xml:space="preserve">will be set to true when </w:t>
       </w:r>
       <w:r>
@@ -3862,11 +4151,11 @@
             </w14:solidFill>
           </w14:textFill>
         </w:rPr>
-        <w:t xml:space="preserve">the page is executing after a postback, and false </w:t>
-      </w:r>
-      <w:r>
-        <w:rPr>
-          <w:rFonts w:hint="default" w:ascii="Times New Roman" w:hAnsi="Times New Roman" w:cs="Times New Roman"/>
+        <w:t xml:space="preserve">the page is executing after a postback, and </w:t>
+      </w:r>
+      <w:r>
+        <w:rPr>
+          <w:rFonts w:hint="default" w:cs="Times New Roman"/>
           <w:i w:val="0"/>
           <w:caps w:val="0"/>
           <w:color w:val="000000" w:themeColor="text1"/>
@@ -3899,6 +4188,43 @@
             </w14:solidFill>
           </w14:textFill>
         </w:rPr>
+        <w:t xml:space="preserve">false </w:t>
+      </w:r>
+      <w:r>
+        <w:rPr>
+          <w:rFonts w:hint="default" w:ascii="Times New Roman" w:hAnsi="Times New Roman" w:cs="Times New Roman"/>
+          <w:i w:val="0"/>
+          <w:caps w:val="0"/>
+          <w:color w:val="000000" w:themeColor="text1"/>
+          <w:spacing w:val="0"/>
+          <w:sz w:val="24"/>
+          <w:szCs w:val="24"/>
+          <w:shd w:val="clear" w:fill="FFFFFF"/>
+          <w:lang w:val="en-US"/>
+          <w14:textFill>
+            <w14:solidFill>
+              <w14:schemeClr w14:val="tx1"/>
+            </w14:solidFill>
+          </w14:textFill>
+        </w:rPr>
+        <w:tab/>
+      </w:r>
+      <w:r>
+        <w:rPr>
+          <w:rFonts w:hint="default" w:ascii="Times New Roman" w:hAnsi="Times New Roman" w:cs="Times New Roman"/>
+          <w:i w:val="0"/>
+          <w:caps w:val="0"/>
+          <w:color w:val="000000" w:themeColor="text1"/>
+          <w:spacing w:val="0"/>
+          <w:sz w:val="24"/>
+          <w:szCs w:val="24"/>
+          <w:shd w:val="clear" w:fill="FFFFFF"/>
+          <w14:textFill>
+            <w14:solidFill>
+              <w14:schemeClr w14:val="tx1"/>
+            </w14:solidFill>
+          </w14:textFill>
+        </w:rPr>
         <w:t xml:space="preserve">otherwise. We can check the </w:t>
       </w:r>
       <w:r>
@@ -3973,7 +4299,44 @@
             </w14:solidFill>
           </w14:textFill>
         </w:rPr>
-        <w:t xml:space="preserve">can populate the controls on </w:t>
+        <w:t xml:space="preserve">can populate </w:t>
+      </w:r>
+      <w:r>
+        <w:rPr>
+          <w:rFonts w:hint="default" w:cs="Times New Roman"/>
+          <w:i w:val="0"/>
+          <w:caps w:val="0"/>
+          <w:color w:val="000000" w:themeColor="text1"/>
+          <w:spacing w:val="0"/>
+          <w:sz w:val="24"/>
+          <w:szCs w:val="24"/>
+          <w:shd w:val="clear" w:fill="FFFFFF"/>
+          <w:lang w:val="en-US"/>
+          <w14:textFill>
+            <w14:solidFill>
+              <w14:schemeClr w14:val="tx1"/>
+            </w14:solidFill>
+          </w14:textFill>
+        </w:rPr>
+        <w:tab/>
+      </w:r>
+      <w:r>
+        <w:rPr>
+          <w:rFonts w:hint="default" w:ascii="Times New Roman" w:hAnsi="Times New Roman" w:cs="Times New Roman"/>
+          <w:i w:val="0"/>
+          <w:caps w:val="0"/>
+          <w:color w:val="000000" w:themeColor="text1"/>
+          <w:spacing w:val="0"/>
+          <w:sz w:val="24"/>
+          <w:szCs w:val="24"/>
+          <w:shd w:val="clear" w:fill="FFFFFF"/>
+          <w14:textFill>
+            <w14:solidFill>
+              <w14:schemeClr w14:val="tx1"/>
+            </w14:solidFill>
+          </w14:textFill>
+        </w:rPr>
+        <w:t xml:space="preserve">the controls on </w:t>
       </w:r>
       <w:r>
         <w:rPr>
@@ -4112,7 +4475,44 @@
             </w14:solidFill>
           </w14:textFill>
         </w:rPr>
-        <w:t>Create a program depicting Number of applications running and user online using Events in asp.net</w:t>
+        <w:t xml:space="preserve">Create a program depicting Number of applications running and user online using Events in </w:t>
+      </w:r>
+      <w:r>
+        <w:rPr>
+          <w:rFonts w:hint="default" w:ascii="Times New Roman" w:hAnsi="Times New Roman" w:eastAsia="Helvetica" w:cs="Times New Roman"/>
+          <w:i w:val="0"/>
+          <w:caps w:val="0"/>
+          <w:color w:val="000000" w:themeColor="text1"/>
+          <w:spacing w:val="0"/>
+          <w:sz w:val="24"/>
+          <w:szCs w:val="24"/>
+          <w:shd w:val="clear" w:fill="FFFFFF"/>
+          <w:lang w:val="en-US"/>
+          <w14:textFill>
+            <w14:solidFill>
+              <w14:schemeClr w14:val="tx1"/>
+            </w14:solidFill>
+          </w14:textFill>
+        </w:rPr>
+        <w:tab/>
+      </w:r>
+      <w:r>
+        <w:rPr>
+          <w:rFonts w:hint="default" w:ascii="Times New Roman" w:hAnsi="Times New Roman" w:eastAsia="Helvetica" w:cs="Times New Roman"/>
+          <w:i w:val="0"/>
+          <w:caps w:val="0"/>
+          <w:color w:val="000000" w:themeColor="text1"/>
+          <w:spacing w:val="0"/>
+          <w:sz w:val="24"/>
+          <w:szCs w:val="24"/>
+          <w:shd w:val="clear" w:fill="FFFFFF"/>
+          <w14:textFill>
+            <w14:solidFill>
+              <w14:schemeClr w14:val="tx1"/>
+            </w14:solidFill>
+          </w14:textFill>
+        </w:rPr>
+        <w:t>asp.net</w:t>
       </w:r>
     </w:p>
     <w:p>
@@ -4662,6 +5062,7 @@
           <w:sz w:val="24"/>
           <w:szCs w:val="24"/>
           <w:shd w:val="clear" w:fill="FFFFFF"/>
+          <w:lang w:val="en-US"/>
           <w14:textFill>
             <w14:solidFill>
               <w14:schemeClr w14:val="tx1"/>
@@ -4688,7 +5089,7 @@
             </w14:solidFill>
           </w14:textFill>
         </w:rPr>
-        <w:t>Solution:  It is in git repository.</w:t>
+        <w:t>Solution:  It is in git repository.(Ques8 and 9 done together)</w:t>
       </w:r>
     </w:p>
     <w:p>
@@ -4918,8 +5319,235 @@
             </w14:solidFill>
           </w14:textFill>
         </w:rPr>
-        <w:t xml:space="preserve">Solution: </w:t>
-      </w:r>
+        <w:t>Solution: Different validators of asp.net are as follows:-</w:t>
+      </w:r>
+    </w:p>
+    <w:p>
+      <w:pPr>
+        <w:keepNext w:val="0"/>
+        <w:keepLines w:val="0"/>
+        <w:widowControl/>
+        <w:numPr>
+          <w:ilvl w:val="0"/>
+          <w:numId w:val="6"/>
+        </w:numPr>
+        <w:suppressLineNumbers w:val="0"/>
+        <w:pBdr>
+          <w:top w:val="none" w:color="auto" w:sz="0" w:space="0"/>
+          <w:left w:val="none" w:color="auto" w:sz="0" w:space="0"/>
+          <w:bottom w:val="none" w:color="auto" w:sz="0" w:space="0"/>
+          <w:right w:val="none" w:color="auto" w:sz="0" w:space="0"/>
+        </w:pBdr>
+        <w:spacing w:before="0" w:beforeAutospacing="1" w:after="75" w:afterAutospacing="0"/>
+        <w:ind w:left="360" w:leftChars="0"/>
+      </w:pPr>
+      <w:r>
+        <w:rPr>
+          <w:rFonts w:ascii="Arial" w:hAnsi="Arial" w:cs="Arial"/>
+          <w:i w:val="0"/>
+          <w:caps w:val="0"/>
+          <w:spacing w:val="0"/>
+          <w:sz w:val="21"/>
+          <w:szCs w:val="21"/>
+          <w:bdr w:val="none" w:color="auto" w:sz="0" w:space="0"/>
+        </w:rPr>
+        <w:t>RequiredFieldValidator</w:t>
+      </w:r>
+    </w:p>
+    <w:p>
+      <w:pPr>
+        <w:keepNext w:val="0"/>
+        <w:keepLines w:val="0"/>
+        <w:widowControl/>
+        <w:numPr>
+          <w:ilvl w:val="0"/>
+          <w:numId w:val="6"/>
+        </w:numPr>
+        <w:suppressLineNumbers w:val="0"/>
+        <w:pBdr>
+          <w:top w:val="none" w:color="auto" w:sz="0" w:space="0"/>
+          <w:left w:val="none" w:color="auto" w:sz="0" w:space="0"/>
+          <w:bottom w:val="none" w:color="auto" w:sz="0" w:space="0"/>
+          <w:right w:val="none" w:color="auto" w:sz="0" w:space="0"/>
+        </w:pBdr>
+        <w:spacing w:before="0" w:beforeAutospacing="1" w:after="75" w:afterAutospacing="0"/>
+        <w:ind w:left="360" w:leftChars="0" w:firstLine="0" w:firstLineChars="0"/>
+      </w:pPr>
+      <w:r>
+        <w:rPr>
+          <w:rFonts w:hint="default" w:ascii="Arial" w:hAnsi="Arial" w:cs="Arial"/>
+          <w:i w:val="0"/>
+          <w:caps w:val="0"/>
+          <w:spacing w:val="0"/>
+          <w:sz w:val="21"/>
+          <w:szCs w:val="21"/>
+          <w:bdr w:val="none" w:color="auto" w:sz="0" w:space="0"/>
+        </w:rPr>
+        <w:t>RangeValidator</w:t>
+      </w:r>
+    </w:p>
+    <w:p>
+      <w:pPr>
+        <w:keepNext w:val="0"/>
+        <w:keepLines w:val="0"/>
+        <w:widowControl/>
+        <w:numPr>
+          <w:ilvl w:val="0"/>
+          <w:numId w:val="6"/>
+        </w:numPr>
+        <w:suppressLineNumbers w:val="0"/>
+        <w:pBdr>
+          <w:top w:val="none" w:color="auto" w:sz="0" w:space="0"/>
+          <w:left w:val="none" w:color="auto" w:sz="0" w:space="0"/>
+          <w:bottom w:val="none" w:color="auto" w:sz="0" w:space="0"/>
+          <w:right w:val="none" w:color="auto" w:sz="0" w:space="0"/>
+        </w:pBdr>
+        <w:spacing w:before="0" w:beforeAutospacing="1" w:after="75" w:afterAutospacing="0"/>
+        <w:ind w:left="360" w:leftChars="0" w:firstLine="0" w:firstLineChars="0"/>
+      </w:pPr>
+      <w:r>
+        <w:rPr>
+          <w:rFonts w:hint="default" w:ascii="Arial" w:hAnsi="Arial" w:cs="Arial"/>
+          <w:i w:val="0"/>
+          <w:caps w:val="0"/>
+          <w:spacing w:val="0"/>
+          <w:sz w:val="21"/>
+          <w:szCs w:val="21"/>
+          <w:bdr w:val="none" w:color="auto" w:sz="0" w:space="0"/>
+        </w:rPr>
+        <w:t>CompareValidator</w:t>
+      </w:r>
+    </w:p>
+    <w:p>
+      <w:pPr>
+        <w:keepNext w:val="0"/>
+        <w:keepLines w:val="0"/>
+        <w:widowControl/>
+        <w:numPr>
+          <w:ilvl w:val="0"/>
+          <w:numId w:val="6"/>
+        </w:numPr>
+        <w:suppressLineNumbers w:val="0"/>
+        <w:pBdr>
+          <w:top w:val="none" w:color="auto" w:sz="0" w:space="0"/>
+          <w:left w:val="none" w:color="auto" w:sz="0" w:space="0"/>
+          <w:bottom w:val="none" w:color="auto" w:sz="0" w:space="0"/>
+          <w:right w:val="none" w:color="auto" w:sz="0" w:space="0"/>
+        </w:pBdr>
+        <w:spacing w:before="0" w:beforeAutospacing="1" w:after="75" w:afterAutospacing="0"/>
+        <w:ind w:left="360" w:leftChars="0" w:firstLine="0" w:firstLineChars="0"/>
+      </w:pPr>
+      <w:r>
+        <w:rPr>
+          <w:rFonts w:hint="default" w:ascii="Arial" w:hAnsi="Arial" w:cs="Arial"/>
+          <w:i w:val="0"/>
+          <w:caps w:val="0"/>
+          <w:spacing w:val="0"/>
+          <w:sz w:val="21"/>
+          <w:szCs w:val="21"/>
+          <w:bdr w:val="none" w:color="auto" w:sz="0" w:space="0"/>
+        </w:rPr>
+        <w:t>RegularExpressionValidator</w:t>
+      </w:r>
+    </w:p>
+    <w:p>
+      <w:pPr>
+        <w:keepNext w:val="0"/>
+        <w:keepLines w:val="0"/>
+        <w:widowControl/>
+        <w:numPr>
+          <w:ilvl w:val="0"/>
+          <w:numId w:val="6"/>
+        </w:numPr>
+        <w:suppressLineNumbers w:val="0"/>
+        <w:pBdr>
+          <w:top w:val="none" w:color="auto" w:sz="0" w:space="0"/>
+          <w:left w:val="none" w:color="auto" w:sz="0" w:space="0"/>
+          <w:bottom w:val="none" w:color="auto" w:sz="0" w:space="0"/>
+          <w:right w:val="none" w:color="auto" w:sz="0" w:space="0"/>
+        </w:pBdr>
+        <w:spacing w:before="0" w:beforeAutospacing="1" w:after="75" w:afterAutospacing="0"/>
+        <w:ind w:left="360" w:leftChars="0" w:firstLine="0" w:firstLineChars="0"/>
+      </w:pPr>
+      <w:r>
+        <w:rPr>
+          <w:rFonts w:hint="default" w:ascii="Arial" w:hAnsi="Arial" w:cs="Arial"/>
+          <w:i w:val="0"/>
+          <w:caps w:val="0"/>
+          <w:spacing w:val="0"/>
+          <w:sz w:val="21"/>
+          <w:szCs w:val="21"/>
+          <w:bdr w:val="none" w:color="auto" w:sz="0" w:space="0"/>
+        </w:rPr>
+        <w:t>CustomValidator</w:t>
+      </w:r>
+    </w:p>
+    <w:p>
+      <w:pPr>
+        <w:keepNext w:val="0"/>
+        <w:keepLines w:val="0"/>
+        <w:widowControl/>
+        <w:numPr>
+          <w:ilvl w:val="0"/>
+          <w:numId w:val="6"/>
+        </w:numPr>
+        <w:suppressLineNumbers w:val="0"/>
+        <w:pBdr>
+          <w:top w:val="none" w:color="auto" w:sz="0" w:space="0"/>
+          <w:left w:val="none" w:color="auto" w:sz="0" w:space="0"/>
+          <w:bottom w:val="none" w:color="auto" w:sz="0" w:space="0"/>
+          <w:right w:val="none" w:color="auto" w:sz="0" w:space="0"/>
+        </w:pBdr>
+        <w:spacing w:before="0" w:beforeAutospacing="1" w:after="75" w:afterAutospacing="0"/>
+        <w:ind w:left="360" w:leftChars="0" w:firstLine="0" w:firstLineChars="0"/>
+      </w:pPr>
+      <w:bookmarkStart w:id="0" w:name="_GoBack"/>
+      <w:bookmarkEnd w:id="0"/>
+      <w:r>
+        <w:rPr>
+          <w:rFonts w:hint="default" w:ascii="Arial" w:hAnsi="Arial" w:cs="Arial"/>
+          <w:i w:val="0"/>
+          <w:caps w:val="0"/>
+          <w:spacing w:val="0"/>
+          <w:sz w:val="21"/>
+          <w:szCs w:val="21"/>
+          <w:bdr w:val="none" w:color="auto" w:sz="0" w:space="0"/>
+        </w:rPr>
+        <w:t>ValidationSummary</w:t>
+      </w:r>
+    </w:p>
+    <w:p>
+      <w:pPr>
+        <w:keepNext w:val="0"/>
+        <w:keepLines w:val="0"/>
+        <w:widowControl/>
+        <w:numPr>
+          <w:ilvl w:val="0"/>
+          <w:numId w:val="0"/>
+        </w:numPr>
+        <w:suppressLineNumbers w:val="0"/>
+        <w:spacing w:before="0" w:beforeAutospacing="1" w:after="0" w:afterAutospacing="1" w:line="240" w:lineRule="auto"/>
+        <w:ind w:left="360" w:leftChars="0"/>
+        <w:jc w:val="left"/>
+        <w:rPr>
+          <w:rFonts w:hint="default" w:ascii="Times New Roman" w:hAnsi="Times New Roman" w:eastAsia="Helvetica" w:cs="Times New Roman"/>
+          <w:b/>
+          <w:bCs/>
+          <w:i w:val="0"/>
+          <w:caps w:val="0"/>
+          <w:color w:val="000000" w:themeColor="text1"/>
+          <w:spacing w:val="0"/>
+          <w:sz w:val="24"/>
+          <w:szCs w:val="24"/>
+          <w:shd w:val="clear" w:fill="FFFFFF"/>
+          <w:lang w:val="en-US"/>
+          <w14:textFill>
+            <w14:solidFill>
+              <w14:schemeClr w14:val="tx1"/>
+            </w14:solidFill>
+          </w14:textFill>
+        </w:rPr>
+      </w:pPr>
     </w:p>
     <w:p>
       <w:pPr>
@@ -4939,6 +5567,8 @@
         <w:jc w:val="left"/>
         <w:rPr>
           <w:rFonts w:hint="default" w:ascii="Times New Roman" w:hAnsi="Times New Roman" w:eastAsia="Helvetica" w:cs="Times New Roman"/>
+          <w:b w:val="0"/>
+          <w:bCs w:val="0"/>
           <w:i w:val="0"/>
           <w:caps w:val="0"/>
           <w:color w:val="000000" w:themeColor="text1"/>
@@ -4972,7 +5602,7 @@
             </w14:solidFill>
           </w14:textFill>
         </w:rPr>
-        <w:t>It is in git repository.</w:t>
+        <w:t>It is in git repository.(Ques8 and 9 done together)</w:t>
       </w:r>
     </w:p>
     <w:p>
@@ -5297,6 +5927,18 @@
     </w:lvl>
   </w:abstractNum>
   <w:abstractNum w:abstractNumId="1">
+    <w:nsid w:val="ADE79120"/>
+    <w:multiLevelType w:val="singleLevel"/>
+    <w:tmpl w:val="ADE79120"/>
+    <w:lvl w:ilvl="0" w:tentative="0">
+      <w:start w:val="1"/>
+      <w:numFmt w:val="decimal"/>
+      <w:suff w:val="space"/>
+      <w:lvlText w:val="%1."/>
+      <w:lvlJc w:val="left"/>
+    </w:lvl>
+  </w:abstractNum>
+  <w:abstractNum w:abstractNumId="2">
     <w:nsid w:val="CB47070D"/>
     <w:multiLevelType w:val="singleLevel"/>
     <w:tmpl w:val="CB47070D"/>
@@ -5308,7 +5950,7 @@
       <w:lvlJc w:val="left"/>
     </w:lvl>
   </w:abstractNum>
-  <w:abstractNum w:abstractNumId="2">
+  <w:abstractNum w:abstractNumId="3">
     <w:nsid w:val="E737863C"/>
     <w:multiLevelType w:val="singleLevel"/>
     <w:tmpl w:val="E737863C"/>
@@ -5320,7 +5962,7 @@
       <w:lvlJc w:val="left"/>
     </w:lvl>
   </w:abstractNum>
-  <w:abstractNum w:abstractNumId="3">
+  <w:abstractNum w:abstractNumId="4">
     <w:nsid w:val="4BD3643A"/>
     <w:multiLevelType w:val="singleLevel"/>
     <w:tmpl w:val="4BD3643A"/>
@@ -5332,7 +5974,7 @@
       <w:lvlJc w:val="left"/>
     </w:lvl>
   </w:abstractNum>
-  <w:abstractNum w:abstractNumId="4">
+  <w:abstractNum w:abstractNumId="5">
     <w:nsid w:val="4D1A15EE"/>
     <w:multiLevelType w:val="singleLevel"/>
     <w:tmpl w:val="4D1A15EE"/>
@@ -5345,18 +5987,21 @@
     </w:lvl>
   </w:abstractNum>
   <w:num w:numId="1">
+    <w:abstractNumId w:val="4"/>
+  </w:num>
+  <w:num w:numId="2">
     <w:abstractNumId w:val="3"/>
   </w:num>
-  <w:num w:numId="2">
-    <w:abstractNumId w:val="2"/>
-  </w:num>
   <w:num w:numId="3">
-    <w:abstractNumId w:val="4"/>
+    <w:abstractNumId w:val="5"/>
   </w:num>
   <w:num w:numId="4">
     <w:abstractNumId w:val="0"/>
   </w:num>
   <w:num w:numId="5">
+    <w:abstractNumId w:val="2"/>
+  </w:num>
+  <w:num w:numId="6">
     <w:abstractNumId w:val="1"/>
   </w:num>
 </w:numbering>
@@ -5437,7 +6082,7 @@
     <w:lsdException w:qFormat="1" w:unhideWhenUsed="0" w:uiPriority="0" w:semiHidden="0" w:name="Title"/>
     <w:lsdException w:unhideWhenUsed="0" w:uiPriority="0" w:semiHidden="0" w:name="Closing"/>
     <w:lsdException w:unhideWhenUsed="0" w:uiPriority="0" w:semiHidden="0" w:name="Signature"/>
-    <w:lsdException w:unhideWhenUsed="0" w:uiPriority="0" w:name="Default Paragraph Font"/>
+    <w:lsdException w:qFormat="1" w:unhideWhenUsed="0" w:uiPriority="0" w:name="Default Paragraph Font"/>
     <w:lsdException w:unhideWhenUsed="0" w:uiPriority="0" w:semiHidden="0" w:name="Body Text"/>
     <w:lsdException w:unhideWhenUsed="0" w:uiPriority="0" w:semiHidden="0" w:name="Body Text Indent"/>
     <w:lsdException w:unhideWhenUsed="0" w:uiPriority="0" w:semiHidden="0" w:name="List Continue"/>
@@ -5464,7 +6109,7 @@
     <w:lsdException w:unhideWhenUsed="0" w:uiPriority="0" w:semiHidden="0" w:name="Document Map"/>
     <w:lsdException w:unhideWhenUsed="0" w:uiPriority="0" w:semiHidden="0" w:name="Plain Text"/>
     <w:lsdException w:unhideWhenUsed="0" w:uiPriority="0" w:semiHidden="0" w:name="E-mail Signature"/>
-    <w:lsdException w:unhideWhenUsed="0" w:uiPriority="0" w:semiHidden="0" w:name="Normal (Web)"/>
+    <w:lsdException w:qFormat="1" w:unhideWhenUsed="0" w:uiPriority="0" w:semiHidden="0" w:name="Normal (Web)"/>
     <w:lsdException w:unhideWhenUsed="0" w:uiPriority="0" w:semiHidden="0" w:name="HTML Acronym"/>
     <w:lsdException w:unhideWhenUsed="0" w:uiPriority="0" w:semiHidden="0" w:name="HTML Address"/>
     <w:lsdException w:unhideWhenUsed="0" w:uiPriority="0" w:semiHidden="0" w:name="HTML Cite"/>
@@ -5475,7 +6120,7 @@
     <w:lsdException w:unhideWhenUsed="0" w:uiPriority="0" w:semiHidden="0" w:name="HTML Sample"/>
     <w:lsdException w:unhideWhenUsed="0" w:uiPriority="0" w:semiHidden="0" w:name="HTML Typewriter"/>
     <w:lsdException w:unhideWhenUsed="0" w:uiPriority="0" w:semiHidden="0" w:name="HTML Variable"/>
-    <w:lsdException w:unhideWhenUsed="0" w:uiPriority="0" w:name="Normal Table"/>
+    <w:lsdException w:qFormat="1" w:unhideWhenUsed="0" w:uiPriority="0" w:name="Normal Table"/>
     <w:lsdException w:unhideWhenUsed="0" w:uiPriority="0" w:semiHidden="0" w:name="annotation subject"/>
     <w:lsdException w:unhideWhenUsed="0" w:uiPriority="0" w:semiHidden="0" w:name="Table Simple 1"/>
     <w:lsdException w:unhideWhenUsed="0" w:uiPriority="0" w:semiHidden="0" w:name="Table Simple 2"/>
@@ -5633,11 +6278,13 @@
   <w:style w:type="character" w:default="1" w:styleId="3">
     <w:name w:val="Default Paragraph Font"/>
     <w:semiHidden/>
+    <w:qFormat/>
     <w:uiPriority w:val="0"/>
   </w:style>
   <w:style w:type="table" w:default="1" w:styleId="4">
     <w:name w:val="Normal Table"/>
     <w:semiHidden/>
+    <w:qFormat/>
     <w:uiPriority w:val="0"/>
     <w:tblPr>
       <w:tblCellMar>
@@ -5650,6 +6297,7 @@
   </w:style>
   <w:style w:type="paragraph" w:styleId="2">
     <w:name w:val="Normal (Web)"/>
+    <w:qFormat/>
     <w:uiPriority w:val="0"/>
     <w:pPr>
       <w:spacing w:before="0" w:beforeAutospacing="1" w:after="0" w:afterAutospacing="1"/>

</xml_diff>